<commit_message>
Clarification of additional details
</commit_message>
<xml_diff>
--- a/Part 2/Challenge Write-up.docx
+++ b/Part 2/Challenge Write-up.docx
@@ -78,26 +78,10 @@
         </w:numPr>
       </w:pPr>
       <w:r>
-        <w:t xml:space="preserve">Next, we note the use of </w:t>
-      </w:r>
-      <w:proofErr w:type="spellStart"/>
-      <w:r>
-        <w:t>mt_srand</w:t>
-      </w:r>
-      <w:proofErr w:type="spellEnd"/>
-      <w:r>
-        <w:t>, which is a random number generator</w:t>
-      </w:r>
-      <w:r>
-        <w:t xml:space="preserve"> (</w:t>
-      </w:r>
-      <w:proofErr w:type="spellStart"/>
-      <w:r>
-        <w:t>rng</w:t>
-      </w:r>
-      <w:proofErr w:type="spellEnd"/>
-      <w:r>
-        <w:t>)</w:t>
+        <w:t>Next, we note the use of mt_srand, which is a random number generator</w:t>
+      </w:r>
+      <w:r>
+        <w:t xml:space="preserve"> (rng)</w:t>
       </w:r>
       <w:r>
         <w:t>. Since the seed is provided, the value that appears with each execution is deterministic (fixed). Therefore, we’ll wor</w:t>
@@ -118,23 +102,7 @@
         </w:numPr>
       </w:pPr>
       <w:r>
-        <w:t xml:space="preserve">The use of if-else block is an indication to check if the value obtained from the </w:t>
-      </w:r>
-      <w:proofErr w:type="spellStart"/>
-      <w:r>
-        <w:t>rng</w:t>
-      </w:r>
-      <w:proofErr w:type="spellEnd"/>
-      <w:r>
-        <w:t xml:space="preserve"> is correct. Looking at the documentation, we note that this is required due to a change in the implementation of the </w:t>
-      </w:r>
-      <w:proofErr w:type="spellStart"/>
-      <w:r>
-        <w:t>rng</w:t>
-      </w:r>
-      <w:proofErr w:type="spellEnd"/>
-      <w:r>
-        <w:t xml:space="preserve"> algorithm in newer versions. </w:t>
+        <w:t xml:space="preserve">The use of if-else block is an indication to check if the value obtained from the rng is correct. Looking at the documentation, we note that this is required due to a change in the implementation of the rng algorithm in newer versions. </w:t>
       </w:r>
       <w:r>
         <w:br/>
@@ -155,15 +123,7 @@
         <w:t>"&lt;h1&gt;May the 4th be with you&lt;/h1&gt;"</w:t>
       </w:r>
       <w:r>
-        <w:t xml:space="preserve">, it is </w:t>
-      </w:r>
-      <w:proofErr w:type="gramStart"/>
-      <w:r>
-        <w:t>suffice</w:t>
-      </w:r>
-      <w:proofErr w:type="gramEnd"/>
-      <w:r>
-        <w:t xml:space="preserve"> to say that the month and day are already fixed, all that’s left is to guess the year. To do so, we can use a for loop. </w:t>
+        <w:t xml:space="preserve">, it is suffice to say that the month and day are already fixed, all that’s left is to guess the year. To do so, we can use a for loop. </w:t>
       </w:r>
       <w:r>
         <w:br/>
@@ -232,15 +192,7 @@
         </w:numPr>
       </w:pPr>
       <w:r>
-        <w:t xml:space="preserve">Additionally, there is an eval statement on the last line of the file, since we don’t have any idea of what it does, eval is changed to a variable instead. This is so we can </w:t>
-      </w:r>
-      <w:proofErr w:type="spellStart"/>
-      <w:r>
-        <w:t>analyze</w:t>
-      </w:r>
-      <w:proofErr w:type="spellEnd"/>
-      <w:r>
-        <w:t xml:space="preserve"> the output instead of having it evaluate immediately.</w:t>
+        <w:t>Additionally, there is an eval statement on the last line of the file, since we don’t have any idea of what it does, eval is changed to a variable instead. This is so we can analyze the output instead of having it evaluate immediately.</w:t>
       </w:r>
       <w:r>
         <w:br/>
@@ -363,23 +315,7 @@
         </w:numPr>
       </w:pPr>
       <w:r>
-        <w:t xml:space="preserve">We look at the first if statement, decoding it will give us a link to a </w:t>
-      </w:r>
-      <w:proofErr w:type="spellStart"/>
-      <w:r>
-        <w:t>Youtube</w:t>
-      </w:r>
-      <w:proofErr w:type="spellEnd"/>
-      <w:r>
-        <w:t xml:space="preserve"> video to Rick Astley’s Never </w:t>
-      </w:r>
-      <w:proofErr w:type="spellStart"/>
-      <w:r>
-        <w:t>Gonna</w:t>
-      </w:r>
-      <w:proofErr w:type="spellEnd"/>
-      <w:r>
-        <w:t xml:space="preserve"> Give You Up video, very common in cybersecurity </w:t>
+        <w:t xml:space="preserve">We look at the first if statement, decoding it will give us a link to a Youtube video to Rick Astley’s Never Gonna Give You Up video, very common in cybersecurity </w:t>
       </w:r>
       <w:r>
         <w:rPr>
@@ -494,27 +430,11 @@
         </w:numPr>
       </w:pPr>
       <w:r>
-        <w:t>Now we have a problem where we have $</w:t>
-      </w:r>
-      <w:proofErr w:type="spellStart"/>
-      <w:r>
-        <w:t>gPA</w:t>
-      </w:r>
-      <w:proofErr w:type="spellEnd"/>
-      <w:r>
-        <w:t xml:space="preserve"> but it is not defined anywhere in the code. Looking around, we note on line 35 that it was similar to line 3 in bullet point 6. Therefore, we can </w:t>
+        <w:t xml:space="preserve">Now we have a problem where we have $gPA but it is not defined anywhere in the code. Looking around, we note on line 35 that it was similar to line 3 in bullet point 6. Therefore, we can </w:t>
       </w:r>
       <w:r>
         <w:lastRenderedPageBreak/>
-        <w:t>assume with reasonable confidence that $</w:t>
-      </w:r>
-      <w:proofErr w:type="spellStart"/>
-      <w:r>
-        <w:t>gBD</w:t>
-      </w:r>
-      <w:proofErr w:type="spellEnd"/>
-      <w:r>
-        <w:t xml:space="preserve"> is base64_decode.</w:t>
+        <w:t>assume with reasonable confidence that $gBD is base64_decode.</w:t>
       </w:r>
       <w:r>
         <w:br/>
@@ -577,34 +497,13 @@
         <w:t xml:space="preserve">Line 37 is also particularly noteworthy, as it </w:t>
       </w:r>
       <w:r>
-        <w:t>needs $</w:t>
-      </w:r>
-      <w:proofErr w:type="spellStart"/>
-      <w:r>
-        <w:t>gSRT</w:t>
-      </w:r>
-      <w:proofErr w:type="spellEnd"/>
-      <w:r>
-        <w:t xml:space="preserve"> to be executed</w:t>
+        <w:t>needs $gSRT to be executed</w:t>
       </w:r>
       <w:r>
         <w:t>.</w:t>
       </w:r>
       <w:r>
-        <w:t xml:space="preserve"> Now, if we look at all the variables, we note that the assignment always requires $</w:t>
-      </w:r>
-      <w:proofErr w:type="spellStart"/>
-      <w:proofErr w:type="gramStart"/>
-      <w:r>
-        <w:t>gPA</w:t>
-      </w:r>
-      <w:proofErr w:type="spellEnd"/>
-      <w:r>
-        <w:t>(</w:t>
-      </w:r>
-      <w:proofErr w:type="gramEnd"/>
-      <w:r>
-        <w:t>“&lt;32 characters&gt;”). If we look carefully at the &lt;32 characters&gt; portion, we note that it is in hex, indicative of an MD5 hash. Trying our luck with some of the MD5 hashes with an online MD5 lookup service (</w:t>
+        <w:t xml:space="preserve"> Now, if we look at all the variables, we note that the assignment always requires $gPA(“&lt;32 characters&gt;”). If we look carefully at the &lt;32 characters&gt; portion, we note that it is in hex, indicative of an MD5 hash. Trying our luck with some of the MD5 hashes with an online MD5 lookup service (</w:t>
       </w:r>
       <w:r>
         <w:t>https://www.md5online.org/md5-decrypt.htm</w:t>
@@ -672,14 +571,9 @@
           <w:numId w:val="2"/>
         </w:numPr>
       </w:pPr>
-      <w:proofErr w:type="gramStart"/>
       <w:r>
         <w:lastRenderedPageBreak/>
-        <w:t>Next</w:t>
-      </w:r>
-      <w:proofErr w:type="gramEnd"/>
-      <w:r>
-        <w:t xml:space="preserve"> we evaluate the @eval statement, and this gives us the rc4 function (required in step 13)</w:t>
+        <w:t>Next we evaluate the @eval statement, and this gives us the rc4 function (required in step 13)</w:t>
       </w:r>
       <w:r>
         <w:br/>
@@ -737,15 +631,7 @@
         </w:numPr>
       </w:pPr>
       <w:r>
-        <w:t xml:space="preserve">We turn our attention to line 36, where we have a </w:t>
-      </w:r>
-      <w:proofErr w:type="gramStart"/>
-      <w:r>
-        <w:t>31 character</w:t>
-      </w:r>
-      <w:proofErr w:type="gramEnd"/>
-      <w:r>
-        <w:t xml:space="preserve"> MD5 string. Since MD5 is </w:t>
+        <w:t xml:space="preserve">We turn our attention to line 36, where we have a 31 character MD5 string. Since MD5 is </w:t>
       </w:r>
       <w:r>
         <w:t>thirty-</w:t>
@@ -856,13 +742,8 @@
         <w:br/>
       </w:r>
       <w:r>
-        <w:t>&lt;?</w:t>
-      </w:r>
-      <w:proofErr w:type="spellStart"/>
-      <w:r>
-        <w:t>php</w:t>
-      </w:r>
-      <w:proofErr w:type="spellEnd"/>
+        <w:t>&lt;?php</w:t>
+      </w:r>
     </w:p>
     <w:p>
       <w:pPr>
@@ -870,23 +751,7 @@
         <w:ind w:left="360"/>
       </w:pPr>
       <w:r>
-        <w:t>function rc4($</w:t>
-      </w:r>
-      <w:proofErr w:type="spellStart"/>
-      <w:r>
-        <w:t>key_str</w:t>
-      </w:r>
-      <w:proofErr w:type="spellEnd"/>
-      <w:r>
-        <w:t>, $</w:t>
-      </w:r>
-      <w:proofErr w:type="spellStart"/>
-      <w:r>
-        <w:t>data_str</w:t>
-      </w:r>
-      <w:proofErr w:type="spellEnd"/>
-      <w:r>
-        <w:t>)</w:t>
+        <w:t>function rc4($key_str, $data_str)</w:t>
       </w:r>
     </w:p>
     <w:p>
@@ -904,15 +769,7 @@
         <w:ind w:left="360"/>
       </w:pPr>
       <w:r>
-        <w:t xml:space="preserve">    $key = </w:t>
-      </w:r>
-      <w:proofErr w:type="gramStart"/>
-      <w:r>
-        <w:t>array(</w:t>
-      </w:r>
-      <w:proofErr w:type="gramEnd"/>
-      <w:r>
-        <w:t>);</w:t>
+        <w:t>    $key = array();</w:t>
       </w:r>
     </w:p>
     <w:p>
@@ -921,15 +778,7 @@
         <w:ind w:left="360"/>
       </w:pPr>
       <w:r>
-        <w:t xml:space="preserve">    $data = </w:t>
-      </w:r>
-      <w:proofErr w:type="gramStart"/>
-      <w:r>
-        <w:t>array(</w:t>
-      </w:r>
-      <w:proofErr w:type="gramEnd"/>
-      <w:r>
-        <w:t>);</w:t>
+        <w:t>    $data = array();</w:t>
       </w:r>
     </w:p>
     <w:p>
@@ -938,47 +787,7 @@
         <w:ind w:left="360"/>
       </w:pPr>
       <w:r>
-        <w:t>    for ($</w:t>
-      </w:r>
-      <w:proofErr w:type="spellStart"/>
-      <w:r>
-        <w:t>i</w:t>
-      </w:r>
-      <w:proofErr w:type="spellEnd"/>
-      <w:r>
-        <w:t xml:space="preserve"> = 0; $</w:t>
-      </w:r>
-      <w:proofErr w:type="spellStart"/>
-      <w:r>
-        <w:t>i</w:t>
-      </w:r>
-      <w:proofErr w:type="spellEnd"/>
-      <w:r>
-        <w:t xml:space="preserve"> &lt; </w:t>
-      </w:r>
-      <w:proofErr w:type="spellStart"/>
-      <w:r>
-        <w:t>strlen</w:t>
-      </w:r>
-      <w:proofErr w:type="spellEnd"/>
-      <w:r>
-        <w:t>($</w:t>
-      </w:r>
-      <w:proofErr w:type="spellStart"/>
-      <w:r>
-        <w:t>key_str</w:t>
-      </w:r>
-      <w:proofErr w:type="spellEnd"/>
-      <w:r>
-        <w:t>); $</w:t>
-      </w:r>
-      <w:proofErr w:type="spellStart"/>
-      <w:r>
-        <w:t>i</w:t>
-      </w:r>
-      <w:proofErr w:type="spellEnd"/>
-      <w:r>
-        <w:t>++) {</w:t>
+        <w:t>    for ($i = 0; $i &lt; strlen($key_str); $i++) {</w:t>
       </w:r>
     </w:p>
     <w:p>
@@ -987,39 +796,7 @@
         <w:ind w:left="360"/>
       </w:pPr>
       <w:r>
-        <w:t>        $</w:t>
-      </w:r>
-      <w:proofErr w:type="gramStart"/>
-      <w:r>
-        <w:t>key[</w:t>
-      </w:r>
-      <w:proofErr w:type="gramEnd"/>
-      <w:r>
-        <w:t xml:space="preserve">] = </w:t>
-      </w:r>
-      <w:proofErr w:type="spellStart"/>
-      <w:r>
-        <w:t>ord</w:t>
-      </w:r>
-      <w:proofErr w:type="spellEnd"/>
-      <w:r>
-        <w:t>($</w:t>
-      </w:r>
-      <w:proofErr w:type="spellStart"/>
-      <w:r>
-        <w:t>key_str</w:t>
-      </w:r>
-      <w:proofErr w:type="spellEnd"/>
-      <w:r>
-        <w:t xml:space="preserve"> { $</w:t>
-      </w:r>
-      <w:proofErr w:type="spellStart"/>
-      <w:r>
-        <w:t>i</w:t>
-      </w:r>
-      <w:proofErr w:type="spellEnd"/>
-      <w:r>
-        <w:t>});</w:t>
+        <w:t>        $key[] = ord($key_str { $i});</w:t>
       </w:r>
     </w:p>
     <w:p>
@@ -1037,47 +814,7 @@
         <w:ind w:left="360"/>
       </w:pPr>
       <w:r>
-        <w:t>    for ($</w:t>
-      </w:r>
-      <w:proofErr w:type="spellStart"/>
-      <w:r>
-        <w:t>i</w:t>
-      </w:r>
-      <w:proofErr w:type="spellEnd"/>
-      <w:r>
-        <w:t xml:space="preserve"> = 0; $</w:t>
-      </w:r>
-      <w:proofErr w:type="spellStart"/>
-      <w:r>
-        <w:t>i</w:t>
-      </w:r>
-      <w:proofErr w:type="spellEnd"/>
-      <w:r>
-        <w:t xml:space="preserve"> &lt; </w:t>
-      </w:r>
-      <w:proofErr w:type="spellStart"/>
-      <w:r>
-        <w:t>strlen</w:t>
-      </w:r>
-      <w:proofErr w:type="spellEnd"/>
-      <w:r>
-        <w:t>($</w:t>
-      </w:r>
-      <w:proofErr w:type="spellStart"/>
-      <w:r>
-        <w:t>data_str</w:t>
-      </w:r>
-      <w:proofErr w:type="spellEnd"/>
-      <w:r>
-        <w:t>); $</w:t>
-      </w:r>
-      <w:proofErr w:type="spellStart"/>
-      <w:r>
-        <w:t>i</w:t>
-      </w:r>
-      <w:proofErr w:type="spellEnd"/>
-      <w:r>
-        <w:t>++) {</w:t>
+        <w:t>    for ($i = 0; $i &lt; strlen($data_str); $i++) {</w:t>
       </w:r>
     </w:p>
     <w:p>
@@ -1086,39 +823,7 @@
         <w:ind w:left="360"/>
       </w:pPr>
       <w:r>
-        <w:t>        $</w:t>
-      </w:r>
-      <w:proofErr w:type="gramStart"/>
-      <w:r>
-        <w:t>data[</w:t>
-      </w:r>
-      <w:proofErr w:type="gramEnd"/>
-      <w:r>
-        <w:t xml:space="preserve">] = </w:t>
-      </w:r>
-      <w:proofErr w:type="spellStart"/>
-      <w:r>
-        <w:t>ord</w:t>
-      </w:r>
-      <w:proofErr w:type="spellEnd"/>
-      <w:r>
-        <w:t>($</w:t>
-      </w:r>
-      <w:proofErr w:type="spellStart"/>
-      <w:r>
-        <w:t>data_str</w:t>
-      </w:r>
-      <w:proofErr w:type="spellEnd"/>
-      <w:r>
-        <w:t xml:space="preserve"> { $</w:t>
-      </w:r>
-      <w:proofErr w:type="spellStart"/>
-      <w:r>
-        <w:t>i</w:t>
-      </w:r>
-      <w:proofErr w:type="spellEnd"/>
-      <w:r>
-        <w:t>});</w:t>
+        <w:t>        $data[] = ord($data_str { $i});</w:t>
       </w:r>
     </w:p>
     <w:p>
@@ -1136,15 +841,7 @@
         <w:ind w:left="360"/>
       </w:pPr>
       <w:r>
-        <w:t xml:space="preserve">    $state = </w:t>
-      </w:r>
-      <w:proofErr w:type="gramStart"/>
-      <w:r>
-        <w:t>array(</w:t>
-      </w:r>
-      <w:proofErr w:type="gramEnd"/>
-      <w:r>
-        <w:t>);</w:t>
+        <w:t>    $state = array();</w:t>
       </w:r>
     </w:p>
     <w:p>
@@ -1153,31 +850,7 @@
         <w:ind w:left="360"/>
       </w:pPr>
       <w:r>
-        <w:t>    for ($</w:t>
-      </w:r>
-      <w:proofErr w:type="spellStart"/>
-      <w:r>
-        <w:t>i</w:t>
-      </w:r>
-      <w:proofErr w:type="spellEnd"/>
-      <w:r>
-        <w:t xml:space="preserve"> = 0; $</w:t>
-      </w:r>
-      <w:proofErr w:type="spellStart"/>
-      <w:r>
-        <w:t>i</w:t>
-      </w:r>
-      <w:proofErr w:type="spellEnd"/>
-      <w:r>
-        <w:t xml:space="preserve"> &lt; 256; $</w:t>
-      </w:r>
-      <w:proofErr w:type="spellStart"/>
-      <w:r>
-        <w:t>i</w:t>
-      </w:r>
-      <w:proofErr w:type="spellEnd"/>
-      <w:r>
-        <w:t>++)</w:t>
+        <w:t>    for ($i = 0; $i &lt; 256; $i++)</w:t>
       </w:r>
     </w:p>
     <w:p>
@@ -1186,23 +859,7 @@
         <w:ind w:left="360"/>
       </w:pPr>
       <w:r>
-        <w:t>        $state[$</w:t>
-      </w:r>
-      <w:proofErr w:type="spellStart"/>
-      <w:r>
-        <w:t>i</w:t>
-      </w:r>
-      <w:proofErr w:type="spellEnd"/>
-      <w:r>
-        <w:t>] = $</w:t>
-      </w:r>
-      <w:proofErr w:type="spellStart"/>
-      <w:r>
-        <w:t>i</w:t>
-      </w:r>
-      <w:proofErr w:type="spellEnd"/>
-      <w:r>
-        <w:t>;</w:t>
+        <w:t>        $state[$i] = $i;</w:t>
       </w:r>
     </w:p>
     <w:p>
@@ -1211,15 +868,7 @@
         <w:ind w:left="360"/>
       </w:pPr>
       <w:r>
-        <w:t>    $</w:t>
-      </w:r>
-      <w:proofErr w:type="spellStart"/>
-      <w:r>
-        <w:t>len</w:t>
-      </w:r>
-      <w:proofErr w:type="spellEnd"/>
-      <w:r>
-        <w:t xml:space="preserve"> = count($key);</w:t>
+        <w:t>    $len = count($key);</w:t>
       </w:r>
     </w:p>
     <w:p>
@@ -1255,15 +904,7 @@
         <w:ind w:left="360"/>
       </w:pPr>
       <w:r>
-        <w:t>        $</w:t>
-      </w:r>
-      <w:proofErr w:type="spellStart"/>
-      <w:r>
-        <w:t>tmp</w:t>
-      </w:r>
-      <w:proofErr w:type="spellEnd"/>
-      <w:r>
-        <w:t xml:space="preserve"> = $state[$counter];</w:t>
+        <w:t>        $tmp = $state[$counter];</w:t>
       </w:r>
     </w:p>
     <w:p>
@@ -1281,15 +922,7 @@
         <w:ind w:left="360"/>
       </w:pPr>
       <w:r>
-        <w:t>        $state[$index2] = $</w:t>
-      </w:r>
-      <w:proofErr w:type="spellStart"/>
-      <w:r>
-        <w:t>tmp</w:t>
-      </w:r>
-      <w:proofErr w:type="spellEnd"/>
-      <w:r>
-        <w:t>;</w:t>
+        <w:t>        $state[$index2] = $tmp;</w:t>
       </w:r>
     </w:p>
     <w:p>
@@ -1298,15 +931,7 @@
         <w:ind w:left="360"/>
       </w:pPr>
       <w:r>
-        <w:t>        $index1 = ($index1 + 1) % $</w:t>
-      </w:r>
-      <w:proofErr w:type="spellStart"/>
-      <w:r>
-        <w:t>len</w:t>
-      </w:r>
-      <w:proofErr w:type="spellEnd"/>
-      <w:r>
-        <w:t>;</w:t>
+        <w:t>        $index1 = ($index1 + 1) % $len;</w:t>
       </w:r>
     </w:p>
     <w:p>
@@ -1324,15 +949,7 @@
         <w:ind w:left="360"/>
       </w:pPr>
       <w:r>
-        <w:t>    $</w:t>
-      </w:r>
-      <w:proofErr w:type="spellStart"/>
-      <w:r>
-        <w:t>len</w:t>
-      </w:r>
-      <w:proofErr w:type="spellEnd"/>
-      <w:r>
-        <w:t xml:space="preserve"> = count($data);</w:t>
+        <w:t>    $len = count($data);</w:t>
       </w:r>
     </w:p>
     <w:p>
@@ -1351,15 +968,7 @@
         <w:ind w:left="360"/>
       </w:pPr>
       <w:r>
-        <w:t>    for ($counter = 0; $counter &lt; $</w:t>
-      </w:r>
-      <w:proofErr w:type="spellStart"/>
-      <w:r>
-        <w:t>len</w:t>
-      </w:r>
-      <w:proofErr w:type="spellEnd"/>
-      <w:r>
-        <w:t>; $counter++) {</w:t>
+        <w:t>    for ($counter = 0; $counter &lt; $len; $counter++) {</w:t>
       </w:r>
     </w:p>
     <w:p>
@@ -1386,15 +995,7 @@
         <w:ind w:left="360"/>
       </w:pPr>
       <w:r>
-        <w:t>        $</w:t>
-      </w:r>
-      <w:proofErr w:type="spellStart"/>
-      <w:r>
-        <w:t>tmp</w:t>
-      </w:r>
-      <w:proofErr w:type="spellEnd"/>
-      <w:r>
-        <w:t xml:space="preserve"> = $state[$x];</w:t>
+        <w:t>        $tmp = $state[$x];</w:t>
       </w:r>
     </w:p>
     <w:p>
@@ -1412,15 +1013,7 @@
         <w:ind w:left="360"/>
       </w:pPr>
       <w:r>
-        <w:t>        $state[$y] = $</w:t>
-      </w:r>
-      <w:proofErr w:type="spellStart"/>
-      <w:r>
-        <w:t>tmp</w:t>
-      </w:r>
-      <w:proofErr w:type="spellEnd"/>
-      <w:r>
-        <w:t>;</w:t>
+        <w:t>        $state[$y] = $tmp;</w:t>
       </w:r>
     </w:p>
     <w:p>
@@ -1447,15 +1040,7 @@
         <w:ind w:left="360"/>
       </w:pPr>
       <w:r>
-        <w:t>    $</w:t>
-      </w:r>
-      <w:proofErr w:type="spellStart"/>
-      <w:r>
-        <w:t>data_str</w:t>
-      </w:r>
-      <w:proofErr w:type="spellEnd"/>
-      <w:r>
-        <w:t xml:space="preserve"> = "";</w:t>
+        <w:t>    $data_str = "";</w:t>
       </w:r>
     </w:p>
     <w:p>
@@ -1464,39 +1049,7 @@
         <w:ind w:left="360"/>
       </w:pPr>
       <w:r>
-        <w:t>    for ($</w:t>
-      </w:r>
-      <w:proofErr w:type="spellStart"/>
-      <w:r>
-        <w:t>i</w:t>
-      </w:r>
-      <w:proofErr w:type="spellEnd"/>
-      <w:r>
-        <w:t xml:space="preserve"> = 0; $</w:t>
-      </w:r>
-      <w:proofErr w:type="spellStart"/>
-      <w:r>
-        <w:t>i</w:t>
-      </w:r>
-      <w:proofErr w:type="spellEnd"/>
-      <w:r>
-        <w:t xml:space="preserve"> &lt; $</w:t>
-      </w:r>
-      <w:proofErr w:type="spellStart"/>
-      <w:r>
-        <w:t>len</w:t>
-      </w:r>
-      <w:proofErr w:type="spellEnd"/>
-      <w:r>
-        <w:t>; $</w:t>
-      </w:r>
-      <w:proofErr w:type="spellStart"/>
-      <w:r>
-        <w:t>i</w:t>
-      </w:r>
-      <w:proofErr w:type="spellEnd"/>
-      <w:r>
-        <w:t>++) {</w:t>
+        <w:t>    for ($i = 0; $i &lt; $len; $i++) {</w:t>
       </w:r>
     </w:p>
     <w:p>
@@ -1505,31 +1058,7 @@
         <w:ind w:left="360"/>
       </w:pPr>
       <w:r>
-        <w:t>        $</w:t>
-      </w:r>
-      <w:proofErr w:type="spellStart"/>
-      <w:r>
-        <w:t>data_</w:t>
-      </w:r>
-      <w:proofErr w:type="gramStart"/>
-      <w:r>
-        <w:t>str</w:t>
-      </w:r>
-      <w:proofErr w:type="spellEnd"/>
-      <w:r>
-        <w:t xml:space="preserve"> .</w:t>
-      </w:r>
-      <w:proofErr w:type="gramEnd"/>
-      <w:r>
-        <w:t>= chr($data[$</w:t>
-      </w:r>
-      <w:proofErr w:type="spellStart"/>
-      <w:r>
-        <w:t>i</w:t>
-      </w:r>
-      <w:proofErr w:type="spellEnd"/>
-      <w:r>
-        <w:t>]);</w:t>
+        <w:t>        $data_str .= chr($data[$i]);</w:t>
       </w:r>
     </w:p>
     <w:p>
@@ -1547,15 +1076,7 @@
         <w:ind w:left="360"/>
       </w:pPr>
       <w:r>
-        <w:t>    return $</w:t>
-      </w:r>
-      <w:proofErr w:type="spellStart"/>
-      <w:r>
-        <w:t>data_str</w:t>
-      </w:r>
-      <w:proofErr w:type="spellEnd"/>
-      <w:r>
-        <w:t>;</w:t>
+        <w:t>    return $data_str;</w:t>
       </w:r>
     </w:p>
     <w:p>
@@ -1588,23 +1109,7 @@
         <w:ind w:left="360"/>
       </w:pPr>
       <w:r>
-        <w:t>if (</w:t>
-      </w:r>
-      <w:proofErr w:type="spellStart"/>
-      <w:r>
-        <w:t>strrev</w:t>
-      </w:r>
-      <w:proofErr w:type="spellEnd"/>
-      <w:r>
-        <w:t>(</w:t>
-      </w:r>
-      <w:proofErr w:type="spellStart"/>
-      <w:r>
-        <w:t>substr</w:t>
-      </w:r>
-      <w:proofErr w:type="spellEnd"/>
-      <w:r>
-        <w:t>(md5($pp), 0, 31)) === "6733ba4851cfbef15491d81dd34ed1e") # &lt;-e1de43dd18d19451febfc1584ab33767: Recruitment</w:t>
+        <w:t>if (strrev(substr(md5($pp), 0, 31)) === "6733ba4851cfbef15491d81dd34ed1e") # &lt;-e1de43dd18d19451febfc1584ab33767: Recruitment</w:t>
       </w:r>
     </w:p>
     <w:p>
@@ -1631,15 +1136,7 @@
         <w:ind w:left="360"/>
       </w:pPr>
       <w:r>
-        <w:t>   echo base64_decode(rc4(</w:t>
-      </w:r>
-      <w:proofErr w:type="spellStart"/>
-      <w:r>
-        <w:t>strrev</w:t>
-      </w:r>
-      <w:proofErr w:type="spellEnd"/>
-      <w:r>
-        <w:t>($pp), base64_decode("EvQX6tZznN9+q1d+YmHJtinz1zqchLPnGzVUi+JfItNbrBDV")));</w:t>
+        <w:t>   echo base64_decode(rc4(strrev($pp), base64_decode("EvQX6tZznN9+q1d+YmHJtinz1zqchLPnGzVUi+JfItNbrBDV")));</w:t>
       </w:r>
     </w:p>
     <w:p>
@@ -1792,49 +1289,23 @@
         </w:numPr>
       </w:pPr>
       <w:r>
-        <w:t xml:space="preserve">Using the string as a keyword, we locate the corresponding string in </w:t>
-      </w:r>
-      <w:proofErr w:type="spellStart"/>
-      <w:r>
-        <w:t>asm</w:t>
-      </w:r>
-      <w:proofErr w:type="spellEnd"/>
-      <w:r>
-        <w:t>.</w:t>
-      </w:r>
-      <w:r>
-        <w:br/>
-        <w:t xml:space="preserve">We also further notice that there is a </w:t>
-      </w:r>
-      <w:proofErr w:type="spellStart"/>
-      <w:r>
-        <w:t>cmp</w:t>
-      </w:r>
-      <w:proofErr w:type="spellEnd"/>
-      <w:r>
-        <w:t xml:space="preserve"> </w:t>
+        <w:t>Using the string as a keyword, we locate the corresponding string in asm.</w:t>
+      </w:r>
+      <w:r>
+        <w:br/>
+        <w:t xml:space="preserve">We also further notice that there is a cmp </w:t>
       </w:r>
       <w:r>
         <w:t xml:space="preserve">and </w:t>
       </w:r>
-      <w:proofErr w:type="spellStart"/>
       <w:r>
         <w:t>ecx</w:t>
       </w:r>
-      <w:proofErr w:type="spellEnd"/>
       <w:r>
         <w:t xml:space="preserve"> instruction</w:t>
       </w:r>
       <w:r>
-        <w:t xml:space="preserve"> there, therefore the magic word should be “</w:t>
-      </w:r>
-      <w:proofErr w:type="spellStart"/>
-      <w:r>
-        <w:t>BlackSheepWall</w:t>
-      </w:r>
-      <w:proofErr w:type="spellEnd"/>
-      <w:r>
-        <w:t>”.</w:t>
+        <w:t xml:space="preserve"> there, therefore the magic word should be “BlackSheepWall”.</w:t>
       </w:r>
     </w:p>
     <w:p>
@@ -1949,31 +1420,7 @@
         </w:numPr>
       </w:pPr>
       <w:r>
-        <w:t xml:space="preserve">Above that, there are several </w:t>
-      </w:r>
-      <w:proofErr w:type="spellStart"/>
-      <w:r>
-        <w:t>cmp</w:t>
-      </w:r>
-      <w:proofErr w:type="spellEnd"/>
-      <w:r>
-        <w:t xml:space="preserve"> and </w:t>
-      </w:r>
-      <w:proofErr w:type="spellStart"/>
-      <w:r>
-        <w:t>jne</w:t>
-      </w:r>
-      <w:proofErr w:type="spellEnd"/>
-      <w:r>
-        <w:t xml:space="preserve"> instructions along the way, so the easiest method would either be to change the data contained in the registers used for comparison, or change the ZF flag to 1 to bypass the </w:t>
-      </w:r>
-      <w:proofErr w:type="spellStart"/>
-      <w:r>
-        <w:t>jne</w:t>
-      </w:r>
-      <w:proofErr w:type="spellEnd"/>
-      <w:r>
-        <w:t xml:space="preserve"> checks, that way the pointer will not jump to the specified address, but proceed down to the next address.</w:t>
+        <w:t>Above that, there are several cmp and jne instructions along the way, so the easiest method would either be to change the data contained in the registers used for comparison, or change the ZF flag to 1 to bypass the jne checks, that way the pointer will not jump to the specified address, but proceed down to the next address.</w:t>
       </w:r>
     </w:p>
     <w:p>
@@ -2034,36 +1481,10 @@
         </w:numPr>
       </w:pPr>
       <w:r>
-        <w:t xml:space="preserve">Bypassing those </w:t>
-      </w:r>
-      <w:proofErr w:type="spellStart"/>
-      <w:r>
-        <w:t>cmp</w:t>
-      </w:r>
-      <w:proofErr w:type="spellEnd"/>
-      <w:r>
-        <w:t xml:space="preserve"> and </w:t>
-      </w:r>
-      <w:proofErr w:type="spellStart"/>
-      <w:r>
-        <w:t>jne</w:t>
-      </w:r>
-      <w:proofErr w:type="spellEnd"/>
-      <w:r>
-        <w:t xml:space="preserve"> checks, we get the flag printed onto the screen. (</w:t>
-      </w:r>
-      <w:proofErr w:type="spellStart"/>
-      <w:proofErr w:type="gramStart"/>
-      <w:r>
-        <w:t>FLBKx</w:t>
-      </w:r>
-      <w:proofErr w:type="spellEnd"/>
-      <w:r>
-        <w:t>!@</w:t>
-      </w:r>
-      <w:proofErr w:type="gramEnd"/>
-      <w:r>
-        <w:t>1dd4iu6w]M7kalhihnj?/~</w:t>
+        <w:t>Bypassing those cmp and jne checks, we get the flag printed onto the screen. (</w:t>
+      </w:r>
+      <w:r>
+        <w:t>FLBKx!@1dd4iu6w]M7kalhihnj?/~</w:t>
       </w:r>
       <w:r>
         <w:t>)</w:t>
@@ -2126,13 +1547,8 @@
       </w:r>
     </w:p>
     <w:p>
-      <w:proofErr w:type="spellStart"/>
-      <w:r>
-        <w:t>Wondercrypt</w:t>
-      </w:r>
-      <w:proofErr w:type="spellEnd"/>
-      <w:r>
-        <w:t xml:space="preserve"> APK</w:t>
+      <w:r>
+        <w:t>Wondercrypt APK</w:t>
       </w:r>
     </w:p>
     <w:p>
@@ -2150,31 +1566,18 @@
         </w:rPr>
       </w:pPr>
       <w:r>
-        <w:t xml:space="preserve">We first need to find a way to decompile the APK, and we can do so using the </w:t>
-      </w:r>
-      <w:proofErr w:type="spellStart"/>
-      <w:r>
-        <w:t>APKLab</w:t>
-      </w:r>
-      <w:proofErr w:type="spellEnd"/>
-      <w:r>
-        <w:t xml:space="preserve"> extension in </w:t>
-      </w:r>
-      <w:proofErr w:type="spellStart"/>
-      <w:r>
-        <w:t>VSCode</w:t>
-      </w:r>
-      <w:proofErr w:type="spellEnd"/>
-      <w:r>
-        <w:t>. This gives us some form of readable source code that we can work with.</w:t>
-      </w:r>
-      <w:r>
-        <w:br/>
-      </w:r>
-      <w:r>
-        <w:br/>
-      </w:r>
-      <w:r>
+        <w:t>We first need to find a way to decompile the APK, and we can do so using the APKLab extension in VSCode. This gives us some form of readable source code that we can work with.</w:t>
+      </w:r>
+      <w:r>
+        <w:br/>
+      </w:r>
+      <w:r>
+        <w:br/>
+      </w:r>
+      <w:r>
+        <w:rPr>
+          <w:noProof/>
+        </w:rPr>
         <w:drawing>
           <wp:inline distT="0" distB="0" distL="0" distR="0" wp14:anchorId="23E2C68B" wp14:editId="75279A5E">
             <wp:extent cx="5731510" cy="4285615"/>
@@ -2234,23 +1637,7 @@
           <w:rFonts w:eastAsia="Yu Mincho"/>
           <w:lang w:eastAsia="ja-JP"/>
         </w:rPr>
-        <w:t xml:space="preserve">There are a few obfuscated </w:t>
-      </w:r>
-      <w:proofErr w:type="gramStart"/>
-      <w:r>
-        <w:rPr>
-          <w:rFonts w:eastAsia="Yu Mincho"/>
-          <w:lang w:eastAsia="ja-JP"/>
-        </w:rPr>
-        <w:t>string</w:t>
-      </w:r>
-      <w:proofErr w:type="gramEnd"/>
-      <w:r>
-        <w:rPr>
-          <w:rFonts w:eastAsia="Yu Mincho"/>
-          <w:lang w:eastAsia="ja-JP"/>
-        </w:rPr>
-        <w:t>, but thankfully the helper function is also included in the file so after decoding the strings we find that the secret key uses AES/SHA-256 digest, and the cipher that we’re using is AES/CBC/PKCS5Padding.</w:t>
+        <w:t>There are a few obfuscated string, but thankfully the helper function is also included in the file so after decoding the strings we find that the secret key uses AES/SHA-256 digest, and the cipher that we’re using is AES/CBC/PKCS5Padding.</w:t>
       </w:r>
       <w:r>
         <w:rPr>
@@ -2293,23 +1680,7 @@
           <w:rFonts w:eastAsia="Yu Mincho"/>
           <w:lang w:eastAsia="ja-JP"/>
         </w:rPr>
-        <w:t xml:space="preserve">the app will crash when open, so there are a few things that we would be unable to get from the code and if the app doesn’t run. That is, the colour of the text and text from </w:t>
-      </w:r>
-      <w:proofErr w:type="spellStart"/>
-      <w:r>
-        <w:rPr>
-          <w:rFonts w:eastAsia="Yu Mincho"/>
-          <w:lang w:eastAsia="ja-JP"/>
-        </w:rPr>
-        <w:t>textview</w:t>
-      </w:r>
-      <w:proofErr w:type="spellEnd"/>
-      <w:r>
-        <w:rPr>
-          <w:rFonts w:eastAsia="Yu Mincho"/>
-          <w:lang w:eastAsia="ja-JP"/>
-        </w:rPr>
-        <w:t>.</w:t>
+        <w:t>the app will crash when open, so there are a few things that we would be unable to get from the code and if the app doesn’t run. That is, the colour of the text and text from textview.</w:t>
       </w:r>
       <w:r>
         <w:rPr>
@@ -2327,6 +1698,9 @@
         <w:br/>
       </w:r>
       <w:r>
+        <w:rPr>
+          <w:noProof/>
+        </w:rPr>
         <w:drawing>
           <wp:inline distT="0" distB="0" distL="0" distR="0" wp14:anchorId="583237B3" wp14:editId="5360C161">
             <wp:extent cx="5731510" cy="2487295"/>
@@ -2391,17 +1765,7 @@
         </w:numPr>
       </w:pPr>
       <w:r>
-        <w:t xml:space="preserve">Use the same cipher but change the parameter “1” in </w:t>
-      </w:r>
-      <w:proofErr w:type="spellStart"/>
-      <w:proofErr w:type="gramStart"/>
-      <w:r>
-        <w:t>cipher.init</w:t>
-      </w:r>
-      <w:proofErr w:type="spellEnd"/>
-      <w:proofErr w:type="gramEnd"/>
-      <w:r>
-        <w:t xml:space="preserve"> to 2 (decrypt)</w:t>
+        <w:t>Use the same cipher but change the parameter “1” in cipher.init to 2 (decrypt)</w:t>
       </w:r>
       <w:r>
         <w:br/>
@@ -2440,47 +1804,7 @@
         </w:numPr>
       </w:pPr>
       <w:r>
-        <w:t xml:space="preserve">Given a </w:t>
-      </w:r>
-      <w:proofErr w:type="spellStart"/>
-      <w:r>
-        <w:t>php</w:t>
-      </w:r>
-      <w:proofErr w:type="spellEnd"/>
-      <w:r>
-        <w:t xml:space="preserve"> file and a </w:t>
-      </w:r>
-      <w:proofErr w:type="spellStart"/>
-      <w:r>
-        <w:t>pcap</w:t>
-      </w:r>
-      <w:proofErr w:type="spellEnd"/>
-      <w:r>
-        <w:t xml:space="preserve"> capture file, we open the </w:t>
-      </w:r>
-      <w:proofErr w:type="spellStart"/>
-      <w:r>
-        <w:t>php</w:t>
-      </w:r>
-      <w:proofErr w:type="spellEnd"/>
-      <w:r>
-        <w:t xml:space="preserve"> file first and we find that we are dealing with </w:t>
-      </w:r>
-      <w:proofErr w:type="spellStart"/>
-      <w:r>
-        <w:t>openssl</w:t>
-      </w:r>
-      <w:proofErr w:type="spellEnd"/>
-      <w:r>
-        <w:t xml:space="preserve"> and encryption techniques. We also find that variables $p, $g and $A are sent, and other variables such as $</w:t>
-      </w:r>
-      <w:proofErr w:type="spellStart"/>
-      <w:r>
-        <w:t>msg</w:t>
-      </w:r>
-      <w:proofErr w:type="spellEnd"/>
-      <w:r>
-        <w:t>, $B are received.</w:t>
+        <w:t>Given a php file and a pcap capture file, we open the php file first and we find that we are dealing with openssl and encryption techniques. We also find that variables $p, $g and $A are sent, and other variables such as $msg, $B are received.</w:t>
       </w:r>
       <w:r>
         <w:br/>
@@ -2495,15 +1819,7 @@
         </w:numPr>
       </w:pPr>
       <w:r>
-        <w:t xml:space="preserve">We look at the </w:t>
-      </w:r>
-      <w:proofErr w:type="spellStart"/>
-      <w:r>
-        <w:t>pcap</w:t>
-      </w:r>
-      <w:proofErr w:type="spellEnd"/>
-      <w:r>
-        <w:t xml:space="preserve"> file, and we find some of the information contained within POST and subsequent GET requests.</w:t>
+        <w:t>We look at the pcap file, and we find some of the information contained within POST and subsequent GET requests.</w:t>
       </w:r>
       <w:r>
         <w:br/>
@@ -3146,15 +2462,7 @@
         </m:sSub>
       </m:oMath>
       <w:r>
-        <w:t xml:space="preserve"> is the inverse of $a.) Given that we don’t have any additional information in the </w:t>
-      </w:r>
-      <w:proofErr w:type="spellStart"/>
-      <w:r>
-        <w:t>pcap</w:t>
-      </w:r>
-      <w:proofErr w:type="spellEnd"/>
-      <w:r>
-        <w:t xml:space="preserve"> file to go by, brute force would be the only option, but due to the fact that there are </w:t>
+        <w:t xml:space="preserve"> is the inverse of $a.) Given that we don’t have any additional information in the pcap file to go by, brute force would be the only option, but due to the fact that there are </w:t>
       </w:r>
       <m:oMath>
         <m:sSup>
@@ -3271,15 +2579,7 @@
         </m:r>
       </m:oMath>
       <w:r>
-        <w:t xml:space="preserve"> being </w:t>
-      </w:r>
-      <w:proofErr w:type="spellStart"/>
-      <w:r>
-        <w:t>XOR’ed</w:t>
-      </w:r>
-      <w:proofErr w:type="spellEnd"/>
-      <w:r>
-        <w:t xml:space="preserve"> to it (i.e. </w:t>
+        <w:t xml:space="preserve"> being XOR’ed to it (i.e. </w:t>
       </w:r>
       <m:oMath>
         <m:sSub>
@@ -3354,15 +2654,7 @@
         </m:sSub>
       </m:oMath>
       <w:r>
-        <w:t xml:space="preserve">, we know that the message would eventually be </w:t>
-      </w:r>
-      <w:proofErr w:type="spellStart"/>
-      <w:r>
-        <w:t>XOR’ed</w:t>
-      </w:r>
-      <w:proofErr w:type="spellEnd"/>
-      <w:r>
-        <w:t xml:space="preserve"> with </w:t>
+        <w:t xml:space="preserve">, we know that the message would eventually be XOR’ed with </w:t>
       </w:r>
       <m:oMath>
         <m:r>
@@ -3640,6 +2932,9 @@
             <m:rPr>
               <m:sty m:val="p"/>
             </m:rPr>
+            <w:rPr>
+              <w:rFonts w:ascii="Cambria Math" w:hAnsi="Cambria Math"/>
+            </w:rPr>
             <m:t>Since we know what is the message that we had sent, we again apply the XOR operator to obtain the message</m:t>
           </m:r>
           <m:r>
@@ -3802,6 +3097,9 @@
             <m:rPr>
               <m:sty m:val="p"/>
             </m:rPr>
+            <w:rPr>
+              <w:rFonts w:ascii="Cambria Math" w:hAnsi="Cambria Math"/>
+            </w:rPr>
             <m:t xml:space="preserve">Using this, we can obtain the secret so we would be able to decrypt any future messages </m:t>
           </m:r>
           <m:sSub>
@@ -3970,6 +3268,9 @@
         <w:br/>
       </w:r>
       <w:r>
+        <w:rPr>
+          <w:noProof/>
+        </w:rPr>
         <w:drawing>
           <wp:inline distT="0" distB="0" distL="0" distR="0" wp14:anchorId="0EE7B225" wp14:editId="2D6014FE">
             <wp:extent cx="5731510" cy="1793240"/>
@@ -4019,23 +3320,7 @@
         </w:numPr>
       </w:pPr>
       <w:r>
-        <w:t>We transfer this executable onto Linux and make it executable using “</w:t>
-      </w:r>
-      <w:proofErr w:type="spellStart"/>
-      <w:r>
-        <w:t>chmod</w:t>
-      </w:r>
-      <w:proofErr w:type="spellEnd"/>
-      <w:r>
-        <w:t xml:space="preserve"> +</w:t>
-      </w:r>
-      <w:proofErr w:type="gramStart"/>
-      <w:r>
-        <w:t>x .</w:t>
-      </w:r>
-      <w:proofErr w:type="gramEnd"/>
-      <w:r>
-        <w:t>/answer”</w:t>
+        <w:t>We transfer this executable onto Linux and make it executable using “chmod +x ./answer”</w:t>
       </w:r>
     </w:p>
     <w:p>
@@ -4061,6 +3346,9 @@
         <w:br/>
       </w:r>
       <w:r>
+        <w:rPr>
+          <w:noProof/>
+        </w:rPr>
         <w:drawing>
           <wp:inline distT="0" distB="0" distL="0" distR="0" wp14:anchorId="39F79B48" wp14:editId="6B0CF4A4">
             <wp:extent cx="2514951" cy="1057423"/>
@@ -4112,23 +3400,7 @@
         </w:numPr>
       </w:pPr>
       <w:r>
-        <w:t xml:space="preserve">Putting the executable through </w:t>
-      </w:r>
-      <w:proofErr w:type="spellStart"/>
-      <w:r>
-        <w:t>edb</w:t>
-      </w:r>
-      <w:proofErr w:type="spellEnd"/>
-      <w:r>
-        <w:t xml:space="preserve"> debugger, we note that there is a function called </w:t>
-      </w:r>
-      <w:proofErr w:type="spellStart"/>
-      <w:r>
-        <w:t>verify_key</w:t>
-      </w:r>
-      <w:proofErr w:type="spellEnd"/>
-      <w:r>
-        <w:t xml:space="preserve"> before a success/failure message is printed on the screen</w:t>
+        <w:t>Putting the executable through edb debugger, we note that there is a function called verify_key before a success/failure message is printed on the screen</w:t>
       </w:r>
       <w:r>
         <w:t xml:space="preserve">, indicating that there is </w:t>
@@ -4146,6 +3418,9 @@
         <w:br/>
       </w:r>
       <w:r>
+        <w:rPr>
+          <w:noProof/>
+        </w:rPr>
         <w:drawing>
           <wp:inline distT="0" distB="0" distL="0" distR="0" wp14:anchorId="1B39CF47" wp14:editId="23CCF845">
             <wp:extent cx="5731510" cy="2004695"/>
@@ -4198,71 +3473,18 @@
       </w:pPr>
       <w:r>
         <w:lastRenderedPageBreak/>
-        <w:t xml:space="preserve">As everything is in assembly and hard to read, we use </w:t>
-      </w:r>
-      <w:proofErr w:type="spellStart"/>
-      <w:r>
-        <w:t>Ghidra</w:t>
-      </w:r>
-      <w:proofErr w:type="spellEnd"/>
-      <w:r>
-        <w:t xml:space="preserve"> to decompile the program. As we know the name of the function, it will be easier to locate the region to look at and to view its corresponding pseudocode. As the pseudocode does not reflect the original source code, it can be difficult to figure out what the code does. Additionally, we also see several other functions being called, such as </w:t>
-      </w:r>
-      <w:proofErr w:type="spellStart"/>
-      <w:r>
-        <w:t>strlen</w:t>
-      </w:r>
-      <w:proofErr w:type="spellEnd"/>
-      <w:r>
-        <w:t xml:space="preserve">, </w:t>
-      </w:r>
-      <w:proofErr w:type="spellStart"/>
-      <w:r>
-        <w:t>strtok</w:t>
-      </w:r>
-      <w:proofErr w:type="spellEnd"/>
-      <w:r>
-        <w:t xml:space="preserve">, </w:t>
-      </w:r>
-      <w:proofErr w:type="spellStart"/>
-      <w:r>
-        <w:t>atoi</w:t>
-      </w:r>
-      <w:proofErr w:type="spellEnd"/>
-      <w:r>
-        <w:t xml:space="preserve"> from the </w:t>
-      </w:r>
-      <w:proofErr w:type="spellStart"/>
-      <w:r>
-        <w:t>stdlib</w:t>
-      </w:r>
-      <w:proofErr w:type="spellEnd"/>
-      <w:r>
-        <w:t xml:space="preserve"> library as well as other functions such as </w:t>
-      </w:r>
-      <w:proofErr w:type="spellStart"/>
-      <w:r>
-        <w:t>sumChars</w:t>
-      </w:r>
-      <w:proofErr w:type="spellEnd"/>
-      <w:r>
-        <w:t xml:space="preserve"> and </w:t>
-      </w:r>
-      <w:proofErr w:type="spellStart"/>
-      <w:r>
-        <w:t>swapArr</w:t>
-      </w:r>
-      <w:proofErr w:type="spellEnd"/>
-      <w:r>
-        <w:t>, and these are called multiple times in the subroutine.</w:t>
-      </w:r>
-      <w:r>
-        <w:br/>
-      </w:r>
-      <w:r>
-        <w:br/>
-      </w:r>
-      <w:r>
+        <w:t>As everything is in assembly and hard to read, we use Ghidra to decompile the program. As we know the name of the function, it will be easier to locate the region to look at and to view its corresponding pseudocode. As the pseudocode does not reflect the original source code, it can be difficult to figure out what the code does. Additionally, we also see several other functions being called, such as strlen, strtok, atoi from the stdlib library as well as other functions such as sumChars and swapArr, and these are called multiple times in the subroutine.</w:t>
+      </w:r>
+      <w:r>
+        <w:br/>
+      </w:r>
+      <w:r>
+        <w:br/>
+      </w:r>
+      <w:r>
+        <w:rPr>
+          <w:noProof/>
+        </w:rPr>
         <w:drawing>
           <wp:inline distT="0" distB="0" distL="0" distR="0" wp14:anchorId="6095F077" wp14:editId="3A006297">
             <wp:extent cx="5731510" cy="5507355"/>
@@ -4342,6 +3564,9 @@
         <w:br/>
       </w:r>
       <w:r>
+        <w:rPr>
+          <w:noProof/>
+        </w:rPr>
         <w:drawing>
           <wp:inline distT="0" distB="0" distL="0" distR="0" wp14:anchorId="6E83FB77" wp14:editId="58530302">
             <wp:extent cx="5353797" cy="2772162"/>
@@ -4393,31 +3618,7 @@
         </w:numPr>
       </w:pPr>
       <w:r>
-        <w:t xml:space="preserve">Due to time constraints, the algorithm to obtain the key was not fixed in time. However, understanding the 3 functions, specifically </w:t>
-      </w:r>
-      <w:proofErr w:type="spellStart"/>
-      <w:r>
-        <w:t>verify_key</w:t>
-      </w:r>
-      <w:proofErr w:type="spellEnd"/>
-      <w:r>
-        <w:t xml:space="preserve">, </w:t>
-      </w:r>
-      <w:proofErr w:type="spellStart"/>
-      <w:r>
-        <w:t>sumChars</w:t>
-      </w:r>
-      <w:proofErr w:type="spellEnd"/>
-      <w:r>
-        <w:t xml:space="preserve"> and </w:t>
-      </w:r>
-      <w:proofErr w:type="spellStart"/>
-      <w:r>
-        <w:t>swapArr</w:t>
-      </w:r>
-      <w:proofErr w:type="spellEnd"/>
-      <w:r>
-        <w:t xml:space="preserve"> would help in deriving a key for any combination of name and email address.</w:t>
+        <w:t>Due to time constraints, the algorithm to obtain the key was not fixed in time. However, understanding the 3 functions, specifically verify_key, sumChars and swapArr would help in deriving a key for any combination of name and email address.</w:t>
       </w:r>
     </w:p>
     <w:p>
@@ -4464,23 +3665,18 @@
         <w:t>Looking at the file to be analysed, it does not have a file extension, so we analyse the first few bytes of the executable and look for a magic header.</w:t>
       </w:r>
       <w:r>
-        <w:t xml:space="preserve"> In this case, this is a Windows exe file. Further analysis shows that this is a 32-bit </w:t>
-      </w:r>
-      <w:proofErr w:type="gramStart"/>
-      <w:r>
-        <w:t>console based</w:t>
-      </w:r>
-      <w:proofErr w:type="gramEnd"/>
-      <w:r>
-        <w:t xml:space="preserve"> application.</w:t>
-      </w:r>
-      <w:r>
-        <w:br/>
-      </w:r>
-      <w:r>
-        <w:br/>
-      </w:r>
-      <w:r>
+        <w:t xml:space="preserve"> In this case, this is a Windows exe file. Further analysis shows that this is a 32-bit console based application.</w:t>
+      </w:r>
+      <w:r>
+        <w:br/>
+      </w:r>
+      <w:r>
+        <w:br/>
+      </w:r>
+      <w:r>
+        <w:rPr>
+          <w:noProof/>
+        </w:rPr>
         <w:drawing>
           <wp:inline distT="0" distB="0" distL="0" distR="0" wp14:anchorId="59D01617" wp14:editId="2425B898">
             <wp:extent cx="5731510" cy="1771650"/>
@@ -4541,6 +3737,9 @@
         <w:br/>
       </w:r>
       <w:r>
+        <w:rPr>
+          <w:noProof/>
+        </w:rPr>
         <w:drawing>
           <wp:inline distT="0" distB="0" distL="0" distR="0" wp14:anchorId="7FC021A1" wp14:editId="2F38A68B">
             <wp:extent cx="5731510" cy="3904615"/>
@@ -4718,6 +3917,9 @@
         <w:br/>
       </w:r>
       <w:r>
+        <w:rPr>
+          <w:noProof/>
+        </w:rPr>
         <w:drawing>
           <wp:inline distT="0" distB="0" distL="0" distR="0" wp14:anchorId="72732EF8" wp14:editId="47DDC506">
             <wp:extent cx="5677692" cy="952633"/>
@@ -4779,6 +3981,9 @@
         <w:br/>
       </w:r>
       <w:r>
+        <w:rPr>
+          <w:noProof/>
+        </w:rPr>
         <w:drawing>
           <wp:inline distT="0" distB="0" distL="0" distR="0" wp14:anchorId="7FDDA820" wp14:editId="0E49F378">
             <wp:extent cx="5731510" cy="6351270"/>
@@ -4830,15 +4035,7 @@
         </w:numPr>
       </w:pPr>
       <w:r>
-        <w:t xml:space="preserve">We don’t find much stuff from the source code, so the </w:t>
-      </w:r>
-      <w:proofErr w:type="spellStart"/>
-      <w:r>
-        <w:t>png</w:t>
-      </w:r>
-      <w:proofErr w:type="spellEnd"/>
-      <w:r>
-        <w:t xml:space="preserve"> file is analysed forensically and we don’t find any tampering of the image. Additionally, we don’t find an email hidden in the list of strings</w:t>
+        <w:t>We don’t find much stuff from the source code, so the png file is analysed forensically and we don’t find any tampering of the image. Additionally, we don’t find an email hidden in the list of strings</w:t>
       </w:r>
       <w:r>
         <w:br/>
@@ -4878,6 +4075,9 @@
         <w:br/>
       </w:r>
       <w:r>
+        <w:rPr>
+          <w:noProof/>
+        </w:rPr>
         <w:drawing>
           <wp:inline distT="0" distB="0" distL="0" distR="0" wp14:anchorId="43834E39" wp14:editId="3DE7B26B">
             <wp:extent cx="5731510" cy="1530350"/>
@@ -4929,27 +4129,14 @@
         </w:numPr>
       </w:pPr>
       <w:r>
-        <w:t xml:space="preserve">We see that there is a </w:t>
-      </w:r>
-      <w:proofErr w:type="spellStart"/>
-      <w:r>
-        <w:t>download.php</w:t>
-      </w:r>
-      <w:proofErr w:type="spellEnd"/>
-      <w:r>
-        <w:t xml:space="preserve"> file, and opening it up </w:t>
+        <w:t xml:space="preserve">We see that there is a download.php file, and opening it up </w:t>
       </w:r>
       <w:r>
         <w:t>references</w:t>
       </w:r>
       <w:r>
-        <w:t xml:space="preserve"> two </w:t>
-      </w:r>
-      <w:proofErr w:type="spellStart"/>
-      <w:r>
-        <w:t>javascript</w:t>
-      </w:r>
-      <w:proofErr w:type="spellEnd"/>
+        <w:t xml:space="preserve"> two javascript</w:t>
+      </w:r>
       <w:r>
         <w:t xml:space="preserve"> files</w:t>
       </w:r>
@@ -4975,6 +4162,9 @@
         <w:br/>
       </w:r>
       <w:r>
+        <w:rPr>
+          <w:noProof/>
+        </w:rPr>
         <w:drawing>
           <wp:inline distT="0" distB="0" distL="0" distR="0" wp14:anchorId="06AF08EB" wp14:editId="43F5C49A">
             <wp:extent cx="5731510" cy="3832860"/>
@@ -5033,6 +4223,9 @@
         <w:br/>
       </w:r>
       <w:r>
+        <w:rPr>
+          <w:noProof/>
+        </w:rPr>
         <w:lastRenderedPageBreak/>
         <w:drawing>
           <wp:inline distT="0" distB="0" distL="0" distR="0" wp14:anchorId="1398B55E" wp14:editId="64728860">
@@ -5085,23 +4278,8 @@
       <w:r>
         <w:t>Running the JS script (in the developer console of the browser), we get the value of “</w:t>
       </w:r>
-      <w:proofErr w:type="spellStart"/>
-      <w:proofErr w:type="gramStart"/>
-      <w:r>
-        <w:t>toHex</w:t>
-      </w:r>
-      <w:proofErr w:type="spellEnd"/>
-      <w:r>
-        <w:t>(</w:t>
-      </w:r>
-      <w:proofErr w:type="spellStart"/>
-      <w:proofErr w:type="gramEnd"/>
-      <w:r>
-        <w:t>slowAES.decrypt</w:t>
-      </w:r>
-      <w:proofErr w:type="spellEnd"/>
-      <w:r>
-        <w:t>(c, 2, a, b))</w:t>
+      <w:r>
+        <w:t>toHex(slowAES.decrypt(c, 2, a, b))</w:t>
       </w:r>
       <w:r>
         <w:t>” to be “</w:t>
@@ -5156,6 +4334,9 @@
         <w:br/>
       </w:r>
       <w:r>
+        <w:rPr>
+          <w:noProof/>
+        </w:rPr>
         <w:drawing>
           <wp:inline distT="0" distB="0" distL="0" distR="0" wp14:anchorId="091471E9" wp14:editId="1F20982E">
             <wp:extent cx="5731510" cy="1123950"/>
@@ -5203,23 +4384,18 @@
         </w:numPr>
       </w:pPr>
       <w:r>
-        <w:t>The difficulty of this is that we don’t know what the PHP file contains as PHP is resolved server-side, so the source is not visible client-side. Cookies may be involved as well as seen in the previous bullet points that there are references made to it, and these can store various information, in this case the “__test” cookie as well as an additional cookie “</w:t>
-      </w:r>
-      <w:proofErr w:type="spellStart"/>
-      <w:r>
-        <w:t>visit_from</w:t>
-      </w:r>
-      <w:proofErr w:type="spellEnd"/>
-      <w:r>
-        <w:t>”.</w:t>
-      </w:r>
-      <w:r>
-        <w:br/>
-      </w:r>
-      <w:r>
-        <w:br/>
-      </w:r>
-      <w:r>
+        <w:t>The difficulty of this is that we don’t know what the PHP file contains as PHP is resolved server-side, so the source is not visible client-side. Cookies may be involved as well as seen in the previous bullet points that there are references made to it, and these can store various information, in this case the “__test” cookie as well as an additional cookie “visit_from”.</w:t>
+      </w:r>
+      <w:r>
+        <w:br/>
+      </w:r>
+      <w:r>
+        <w:br/>
+      </w:r>
+      <w:r>
+        <w:rPr>
+          <w:noProof/>
+        </w:rPr>
         <w:drawing>
           <wp:inline distT="0" distB="0" distL="0" distR="0" wp14:anchorId="745EE58C" wp14:editId="7CAD12E5">
             <wp:extent cx="5731510" cy="582295"/>
@@ -5269,15 +4445,7 @@
         <w:t xml:space="preserve">Unless there is additional information on the source or the files that were loaded, it would be difficult to deduce the next steps to perform. </w:t>
       </w:r>
       <w:r>
-        <w:t>One possibility could be the brute forcing of the parameter “?</w:t>
-      </w:r>
-      <w:proofErr w:type="spellStart"/>
-      <w:r>
-        <w:t>i</w:t>
-      </w:r>
-      <w:proofErr w:type="spellEnd"/>
-      <w:r>
-        <w:t xml:space="preserve">=” seen in bullet point 4 and 5b, as they might also be a chance that a given number may yield a different result. This can be performed using the Burp Suite. </w:t>
+        <w:t xml:space="preserve">One possibility could be the brute forcing of the parameter “?i=” seen in bullet point 4 and 5b, as they might also be a chance that a given number may yield a different result. This can be performed using the Burp Suite. </w:t>
       </w:r>
       <w:r>
         <w:br w:type="page"/>
@@ -5294,28 +4462,12 @@
     </w:p>
     <w:p>
       <w:r>
-        <w:t xml:space="preserve">Mirage </w:t>
-      </w:r>
-      <w:proofErr w:type="spellStart"/>
-      <w:r>
-        <w:t>pcap</w:t>
-      </w:r>
-      <w:proofErr w:type="spellEnd"/>
-      <w:r>
-        <w:t xml:space="preserve"> analysis</w:t>
-      </w:r>
-    </w:p>
-    <w:p>
-      <w:r>
-        <w:t xml:space="preserve">Reading through the </w:t>
-      </w:r>
-      <w:proofErr w:type="spellStart"/>
-      <w:r>
-        <w:t>Secureworks</w:t>
-      </w:r>
-      <w:proofErr w:type="spellEnd"/>
-      <w:r>
-        <w:t xml:space="preserve"> blog, we get a rough understanding of how the payload looks like.</w:t>
+        <w:t>Mirage pcap analysis</w:t>
+      </w:r>
+    </w:p>
+    <w:p>
+      <w:r>
+        <w:t>Reading through the Secureworks blog, we get a rough understanding of how the payload looks like.</w:t>
       </w:r>
     </w:p>
     <w:p>
@@ -5345,11 +4497,9 @@
       <w:r>
         <w:t xml:space="preserve"> and the username is </w:t>
       </w:r>
-      <w:proofErr w:type="spellStart"/>
       <w:r>
         <w:t>johnnytalbot</w:t>
       </w:r>
-      <w:proofErr w:type="spellEnd"/>
       <w:r>
         <w:t>. The data is encoded in the payload itself, however the encoding adds a value based on the offset position.</w:t>
       </w:r>
@@ -5613,11 +4763,7 @@
         <w:t>:</w:t>
       </w:r>
       <w:r>
-        <w:t>7</w:t>
-      </w:r>
-      <w:proofErr w:type="gramStart"/>
-      <w:r>
-        <w:t>B</w:t>
+        <w:t>7B</w:t>
       </w:r>
       <w:r>
         <w:t>:</w:t>
@@ -5629,17 +4775,16 @@
         <w:t>:</w:t>
       </w:r>
       <w:r>
-        <w:t>6</w:t>
-      </w:r>
-      <w:proofErr w:type="gramEnd"/>
-      <w:r>
-        <w:t>C</w:t>
+        <w:t>6C</w:t>
       </w:r>
       <w:r>
         <w:t>:</w:t>
       </w:r>
       <w:r>
         <w:t>B5</w:t>
+      </w:r>
+      <w:r>
+        <w:t xml:space="preserve"> </w:t>
       </w:r>
     </w:p>
     <w:p>
@@ -5668,7 +4813,6 @@
       <w:r>
         <w:t>:</w:t>
       </w:r>
-      <w:proofErr w:type="gramStart"/>
       <w:r>
         <w:t>DF</w:t>
       </w:r>
@@ -5684,7 +4828,6 @@
       <w:r>
         <w:t>4B</w:t>
       </w:r>
-      <w:proofErr w:type="gramEnd"/>
     </w:p>
     <w:p>
       <w:pPr>
@@ -5694,7 +4837,6 @@
           <w:numId w:val="4"/>
         </w:numPr>
       </w:pPr>
-      <w:proofErr w:type="gramStart"/>
       <w:r>
         <w:t>11</w:t>
       </w:r>
@@ -5710,7 +4852,6 @@
       <w:r>
         <w:t>8F</w:t>
       </w:r>
-      <w:proofErr w:type="gramEnd"/>
       <w:r>
         <w:t>:</w:t>
       </w:r>
@@ -5751,11 +4892,7 @@
         <w:t>:</w:t>
       </w:r>
       <w:r>
-        <w:t>7</w:t>
-      </w:r>
-      <w:proofErr w:type="gramStart"/>
-      <w:r>
-        <w:t>A</w:t>
+        <w:t>7A</w:t>
       </w:r>
       <w:r>
         <w:t>:</w:t>
@@ -5775,7 +4912,6 @@
       <w:r>
         <w:t>58</w:t>
       </w:r>
-      <w:proofErr w:type="gramEnd"/>
     </w:p>
     <w:p>
       <w:pPr>
@@ -5785,7 +4921,6 @@
           <w:numId w:val="4"/>
         </w:numPr>
       </w:pPr>
-      <w:proofErr w:type="gramStart"/>
       <w:r>
         <w:t>D9</w:t>
       </w:r>
@@ -5807,7 +4942,6 @@
       <w:r>
         <w:t>3A</w:t>
       </w:r>
-      <w:proofErr w:type="gramEnd"/>
       <w:r>
         <w:t>:</w:t>
       </w:r>
@@ -5829,7 +4963,6 @@
           <w:numId w:val="4"/>
         </w:numPr>
       </w:pPr>
-      <w:proofErr w:type="gramStart"/>
       <w:r>
         <w:t>53</w:t>
       </w:r>
@@ -5857,7 +4990,6 @@
       <w:r>
         <w:t>C9</w:t>
       </w:r>
-      <w:proofErr w:type="gramEnd"/>
       <w:r>
         <w:t>:</w:t>
       </w:r>
@@ -5877,31 +5009,7 @@
         </w:numPr>
       </w:pPr>
       <w:r>
-        <w:t xml:space="preserve">We note that in the PCAP file, the POST requests are sent to </w:t>
-      </w:r>
-      <w:proofErr w:type="spellStart"/>
-      <w:r>
-        <w:t>newwork</w:t>
-      </w:r>
-      <w:proofErr w:type="spellEnd"/>
-      <w:r>
-        <w:t>[.]</w:t>
-      </w:r>
-      <w:proofErr w:type="spellStart"/>
-      <w:r>
-        <w:t>dyndns</w:t>
-      </w:r>
-      <w:proofErr w:type="spellEnd"/>
-      <w:r>
-        <w:t xml:space="preserve">[.]org. </w:t>
-      </w:r>
-      <w:proofErr w:type="spellStart"/>
-      <w:r>
-        <w:t>DynDNS</w:t>
-      </w:r>
-      <w:proofErr w:type="spellEnd"/>
-      <w:r>
-        <w:t xml:space="preserve"> is a service that allows users to map a domain to a dynamic IP address. It </w:t>
+        <w:t xml:space="preserve">We note that in the PCAP file, the POST requests are sent to newwork[.]dyndns[.]org. DynDNS is a service that allows users to map a domain to a dynamic IP address. It </w:t>
       </w:r>
       <w:r>
         <w:rPr>
@@ -5972,11 +5080,47 @@
         </w:numPr>
       </w:pPr>
       <w:r>
-        <w:t xml:space="preserve">There is only one source MAC address from which the packets are sent from (the infected computer). Again, it is not probable that the network interfaces would have the same MAC address on the same network. Even if a software such as VMWare is used, whereby the MAC address can be manually altered, this may result in loss of </w:t>
+        <w:t>There is only one source MAC address from which the packets are sent from (the infected computer). Again, it is not probable that the</w:t>
+      </w:r>
+      <w:r>
+        <w:t>re are multiple</w:t>
+      </w:r>
+      <w:r>
+        <w:t xml:space="preserve"> network interfaces </w:t>
+      </w:r>
+      <w:r>
+        <w:t xml:space="preserve">that </w:t>
+      </w:r>
+      <w:r>
+        <w:t xml:space="preserve">would have the same MAC address on the same network. </w:t>
+      </w:r>
+      <w:r>
+        <w:t xml:space="preserve">This is because a network interface’s MAC address is assigned by the manufacturer at </w:t>
       </w:r>
       <w:r>
         <w:lastRenderedPageBreak/>
-        <w:t>packets and as such is not ideal.</w:t>
+        <w:t xml:space="preserve">production, therefore the likelihood of having two network interfaces with the exact MAC address is highly improbable. </w:t>
+      </w:r>
+      <w:r>
+        <w:t xml:space="preserve">Even if a software such as VMWare is used, whereby the MAC address can be manually altered, </w:t>
+      </w:r>
+      <w:r>
+        <w:t xml:space="preserve">having two virtual network interfaces on the same network </w:t>
+      </w:r>
+      <w:r>
+        <w:t>may result in loss of packets and as such is not ideal.</w:t>
+      </w:r>
+    </w:p>
+    <w:p>
+      <w:pPr>
+        <w:pStyle w:val="ListParagraph"/>
+        <w:numPr>
+          <w:ilvl w:val="1"/>
+          <w:numId w:val="4"/>
+        </w:numPr>
+      </w:pPr>
+      <w:r>
+        <w:t>In addition to bullet point c, checks on the MAC addresses show that the MAC addresses are made up, since the prefix (first 3 hex values) of every MAC address found does not belong to an existing vendor. This implies that the system that this is being sent from is a Virtual Machine (VM) with random MAC addresses assigned to it.</w:t>
       </w:r>
       <w:r>
         <w:br/>
@@ -5991,7 +5135,13 @@
         </w:numPr>
       </w:pPr>
       <w:r>
-        <w:t>The most probable event that had happened from the analysis of the PCAP data is that Mirage is enumerating the network interfaces on the infected machine. This could be an attempt at uncovering networks that are internal facing and have no access to the wider internet, and may be an avenue for pivoting across the internal network.</w:t>
+        <w:t>The most probable event that had happened from the analysis of the PCAP data is that Mirage is enumerating the network interfaces on the infected machine</w:t>
+      </w:r>
+      <w:r>
+        <w:t xml:space="preserve"> (specifically a VM)</w:t>
+      </w:r>
+      <w:r>
+        <w:t>. This could be an attempt at uncovering networks that are internal facing and have no access to the wider internet, and may be an avenue for pivoting across the internal network.</w:t>
       </w:r>
     </w:p>
     <w:sectPr>

</xml_diff>